<commit_message>
lab 7-8 for 2 practic arduino
</commit_message>
<xml_diff>
--- a/Технологии программирования/arduino/2/лаб 2.docx
+++ b/Технологии программирования/arduino/2/лаб 2.docx
@@ -8925,13 +8925,7 @@
         <w:rPr>
           <w:color w:val="000000"/>
         </w:rPr>
-        <w:t xml:space="preserve">Формулировка задания: </w:t>
-      </w:r>
-      <w:r>
-        <w:rPr>
-          <w:color w:val="000000"/>
-        </w:rPr>
-        <w:t>Добавить потенциометр в схему для прокрутки текста, не менее 5 строк.</w:t>
+        <w:t>Формулировка задания: Добавить потенциометр в схему для прокрутки текста, не менее 5 строк.</w:t>
       </w:r>
     </w:p>
     <w:p>
@@ -8948,13 +8942,7 @@
         <w:t>.</w:t>
       </w:r>
       <w:r>
-        <w:t xml:space="preserve"> Принципиальная</w:t>
-      </w:r>
-      <w:r>
-        <w:t xml:space="preserve"> схема представлена на рисунке 10</w:t>
-      </w:r>
-      <w:r>
-        <w:t>.</w:t>
+        <w:t xml:space="preserve"> Принципиальная схема представлена на рисунке 10.</w:t>
       </w:r>
     </w:p>
     <w:p>
@@ -9018,16 +9006,7 @@
         <w:jc w:val="center"/>
       </w:pPr>
       <w:r>
-        <w:t xml:space="preserve">Рисунок </w:t>
-      </w:r>
-      <w:r>
-        <w:t>9</w:t>
-      </w:r>
-      <w:r>
-        <w:t xml:space="preserve"> – </w:t>
-      </w:r>
-      <w:r>
-        <w:t>Тестер батареек</w:t>
+        <w:t>Рисунок 9 – Тестер батареек</w:t>
       </w:r>
     </w:p>
     <w:p>
@@ -9092,19 +9071,7 @@
         <w:jc w:val="center"/>
       </w:pPr>
       <w:r>
-        <w:t xml:space="preserve">Рисунок </w:t>
-      </w:r>
-      <w:r>
-        <w:t>10</w:t>
-      </w:r>
-      <w:r>
-        <w:t xml:space="preserve"> – Принципиальная схема «</w:t>
-      </w:r>
-      <w:r>
-        <w:t>Тестер батареек</w:t>
-      </w:r>
-      <w:r>
-        <w:t>»</w:t>
+        <w:t>Рисунок 10 – Принципиальная схема «Тестер батареек»</w:t>
       </w:r>
     </w:p>
     <w:p>
@@ -9145,13 +9112,7 @@
         <w:rPr>
           <w:lang w:val="en-US"/>
         </w:rPr>
-        <w:t xml:space="preserve"> </w:t>
-      </w:r>
-      <w:r>
-        <w:rPr>
-          <w:lang w:val="en-US"/>
-        </w:rPr>
-        <w:t>5</w:t>
+        <w:t xml:space="preserve"> 5</w:t>
       </w:r>
     </w:p>
     <w:p>
@@ -10247,33 +10208,37 @@
         <w:rPr>
           <w:sz w:val="16"/>
           <w:szCs w:val="16"/>
-          <w:lang w:val="en-US"/>
-        </w:rPr>
-      </w:pPr>
-      <w:r>
-        <w:rPr>
-          <w:sz w:val="16"/>
-          <w:szCs w:val="16"/>
-          <w:lang w:val="en-US"/>
-        </w:rPr>
-        <w:t xml:space="preserve">    cursor++;</w:t>
-      </w:r>
-    </w:p>
-    <w:p>
-      <w:pPr>
-        <w:pStyle w:val="a3"/>
-        <w:spacing w:line="240" w:lineRule="auto"/>
-        <w:rPr>
-          <w:sz w:val="16"/>
-          <w:szCs w:val="16"/>
-          <w:lang w:val="en-US"/>
-        </w:rPr>
-      </w:pPr>
-      <w:r>
-        <w:rPr>
-          <w:sz w:val="16"/>
-          <w:szCs w:val="16"/>
-          <w:lang w:val="en-US"/>
+        </w:rPr>
+      </w:pPr>
+      <w:r>
+        <w:rPr>
+          <w:sz w:val="16"/>
+          <w:szCs w:val="16"/>
+          <w:lang w:val="en-US"/>
+        </w:rPr>
+        <w:t xml:space="preserve">    cursor</w:t>
+      </w:r>
+      <w:r>
+        <w:rPr>
+          <w:sz w:val="16"/>
+          <w:szCs w:val="16"/>
+        </w:rPr>
+        <w:t>++;</w:t>
+      </w:r>
+    </w:p>
+    <w:p>
+      <w:pPr>
+        <w:pStyle w:val="a3"/>
+        <w:spacing w:line="240" w:lineRule="auto"/>
+        <w:rPr>
+          <w:sz w:val="16"/>
+          <w:szCs w:val="16"/>
+        </w:rPr>
+      </w:pPr>
+      <w:r>
+        <w:rPr>
+          <w:sz w:val="16"/>
+          <w:szCs w:val="16"/>
         </w:rPr>
         <w:t xml:space="preserve">  }</w:t>
       </w:r>
@@ -10285,14 +10250,12 @@
         <w:rPr>
           <w:sz w:val="16"/>
           <w:szCs w:val="16"/>
-          <w:lang w:val="en-US"/>
-        </w:rPr>
-      </w:pPr>
-      <w:r>
-        <w:rPr>
-          <w:sz w:val="16"/>
-          <w:szCs w:val="16"/>
-          <w:lang w:val="en-US"/>
+        </w:rPr>
+      </w:pPr>
+      <w:r>
+        <w:rPr>
+          <w:sz w:val="16"/>
+          <w:szCs w:val="16"/>
         </w:rPr>
         <w:t>}</w:t>
       </w:r>
@@ -10338,6 +10301,9 @@
       </w:pPr>
       <w:r>
         <w:t>Тестер батареек</w:t>
+      </w:r>
+      <w:r>
+        <w:t xml:space="preserve"> 2</w:t>
       </w:r>
     </w:p>
     <w:p>
@@ -11858,7 +11824,6 @@
         <w:rPr>
           <w:sz w:val="16"/>
           <w:szCs w:val="16"/>
-          <w:lang w:val="en-US"/>
         </w:rPr>
       </w:pPr>
       <w:r>
@@ -11891,7 +11856,6 @@
         <w:rPr>
           <w:sz w:val="16"/>
           <w:szCs w:val="16"/>
-          <w:lang w:val="en-US"/>
         </w:rPr>
         <w:t>=0;</w:t>
       </w:r>
@@ -11903,14 +11867,12 @@
         <w:rPr>
           <w:sz w:val="16"/>
           <w:szCs w:val="16"/>
-          <w:lang w:val="en-US"/>
-        </w:rPr>
-      </w:pPr>
-      <w:r>
-        <w:rPr>
-          <w:sz w:val="16"/>
-          <w:szCs w:val="16"/>
-          <w:lang w:val="en-US"/>
+        </w:rPr>
+      </w:pPr>
+      <w:r>
+        <w:rPr>
+          <w:sz w:val="16"/>
+          <w:szCs w:val="16"/>
         </w:rPr>
         <w:tab/>
         <w:t>}</w:t>
@@ -11923,14 +11885,12 @@
         <w:rPr>
           <w:sz w:val="16"/>
           <w:szCs w:val="16"/>
-          <w:lang w:val="en-US"/>
-        </w:rPr>
-      </w:pPr>
-      <w:r>
-        <w:rPr>
-          <w:sz w:val="16"/>
-          <w:szCs w:val="16"/>
-          <w:lang w:val="en-US"/>
+        </w:rPr>
+      </w:pPr>
+      <w:r>
+        <w:rPr>
+          <w:sz w:val="16"/>
+          <w:szCs w:val="16"/>
         </w:rPr>
         <w:t>}</w:t>
       </w:r>
@@ -11946,9 +11906,6 @@
     <w:p>
       <w:pPr>
         <w:pStyle w:val="a3"/>
-        <w:rPr>
-          <w:color w:val="000000"/>
-        </w:rPr>
       </w:pPr>
       <w:hyperlink r:id="rId22" w:history="1">
         <w:r>
@@ -11956,6 +11913,2480 @@
             <w:rStyle w:val="a6"/>
           </w:rPr>
           <w:t>https://www.tinkercad.com/things/jgRgJjSlAV0-tester-batareek-2/editel?sharecode=UhSSB4OqYLFocWQfY5iBT2NZ8cQ-tmH54Fk0g0s9A-I</w:t>
+        </w:r>
+      </w:hyperlink>
+      <w:r>
+        <w:t xml:space="preserve"> </w:t>
+      </w:r>
+    </w:p>
+    <w:p>
+      <w:pPr>
+        <w:pStyle w:val="a3"/>
+        <w:ind w:firstLine="0"/>
+      </w:pPr>
+    </w:p>
+    <w:p>
+      <w:pPr>
+        <w:pStyle w:val="a3"/>
+        <w:numPr>
+          <w:ilvl w:val="0"/>
+          <w:numId w:val="1"/>
+        </w:numPr>
+        <w:rPr>
+          <w:color w:val="000000"/>
+        </w:rPr>
+      </w:pPr>
+      <w:r>
+        <w:t>Перетягивание каната</w:t>
+      </w:r>
+    </w:p>
+    <w:p>
+      <w:pPr>
+        <w:pStyle w:val="a3"/>
+        <w:ind w:firstLine="0"/>
+      </w:pPr>
+    </w:p>
+    <w:p>
+      <w:pPr>
+        <w:pStyle w:val="a3"/>
+      </w:pPr>
+      <w:r>
+        <w:t>Формулировка задания</w:t>
+      </w:r>
+      <w:r>
+        <w:rPr>
+          <w:rFonts w:hint="eastAsia"/>
+        </w:rPr>
+        <w:t>:</w:t>
+      </w:r>
+      <w:r>
+        <w:t xml:space="preserve"> Добавить в схему дисплей. Изменить программу таким образом, чтобы управлять “канатом” на дисплее.</w:t>
+      </w:r>
+    </w:p>
+    <w:p>
+      <w:pPr>
+        <w:pStyle w:val="a3"/>
+      </w:pPr>
+      <w:r>
+        <w:t xml:space="preserve">Схема сборки на макетной плате представлена на рисунке </w:t>
+      </w:r>
+      <w:r>
+        <w:t>1</w:t>
+      </w:r>
+      <w:r>
+        <w:t>3</w:t>
+      </w:r>
+      <w:r>
+        <w:t>.</w:t>
+      </w:r>
+      <w:r>
+        <w:t xml:space="preserve"> Принципиальная схема представлена на рисунке 1</w:t>
+      </w:r>
+      <w:r>
+        <w:t>4</w:t>
+      </w:r>
+      <w:r>
+        <w:t>.</w:t>
+      </w:r>
+    </w:p>
+    <w:p>
+      <w:pPr>
+        <w:pStyle w:val="a3"/>
+      </w:pPr>
+    </w:p>
+    <w:p>
+      <w:pPr>
+        <w:pStyle w:val="a3"/>
+        <w:ind w:firstLine="0"/>
+        <w:jc w:val="center"/>
+      </w:pPr>
+      <w:r>
+        <w:rPr>
+          <w:noProof/>
+          <w:lang w:eastAsia="ja-JP"/>
+        </w:rPr>
+        <w:drawing>
+          <wp:inline distT="0" distB="0" distL="0" distR="0" wp14:anchorId="54753AC3" wp14:editId="36A8CC4A">
+            <wp:extent cx="5940425" cy="4130675"/>
+            <wp:effectExtent l="0" t="0" r="3175" b="3175"/>
+            <wp:docPr id="9" name="Рисунок 9"/>
+            <wp:cNvGraphicFramePr>
+              <a:graphicFrameLocks xmlns:a="http://schemas.openxmlformats.org/drawingml/2006/main" noChangeAspect="1"/>
+            </wp:cNvGraphicFramePr>
+            <a:graphic xmlns:a="http://schemas.openxmlformats.org/drawingml/2006/main">
+              <a:graphicData uri="http://schemas.openxmlformats.org/drawingml/2006/picture">
+                <pic:pic xmlns:pic="http://schemas.openxmlformats.org/drawingml/2006/picture">
+                  <pic:nvPicPr>
+                    <pic:cNvPr id="1" name=""/>
+                    <pic:cNvPicPr/>
+                  </pic:nvPicPr>
+                  <pic:blipFill>
+                    <a:blip r:embed="rId23"/>
+                    <a:stretch>
+                      <a:fillRect/>
+                    </a:stretch>
+                  </pic:blipFill>
+                  <pic:spPr>
+                    <a:xfrm>
+                      <a:off x="0" y="0"/>
+                      <a:ext cx="5940425" cy="4130675"/>
+                    </a:xfrm>
+                    <a:prstGeom prst="rect">
+                      <a:avLst/>
+                    </a:prstGeom>
+                  </pic:spPr>
+                </pic:pic>
+              </a:graphicData>
+            </a:graphic>
+          </wp:inline>
+        </w:drawing>
+      </w:r>
+    </w:p>
+    <w:p>
+      <w:pPr>
+        <w:pStyle w:val="a3"/>
+        <w:ind w:firstLine="0"/>
+        <w:jc w:val="center"/>
+      </w:pPr>
+      <w:r>
+        <w:t xml:space="preserve">Рисунок </w:t>
+      </w:r>
+      <w:r>
+        <w:rPr>
+          <w:lang w:val="en-US"/>
+        </w:rPr>
+        <w:t>1</w:t>
+      </w:r>
+      <w:r>
+        <w:t>3</w:t>
+      </w:r>
+      <w:r>
+        <w:t xml:space="preserve"> – </w:t>
+      </w:r>
+      <w:r>
+        <w:t>Перетягивание каната</w:t>
+      </w:r>
+    </w:p>
+    <w:p>
+      <w:pPr>
+        <w:pStyle w:val="a3"/>
+        <w:ind w:firstLine="0"/>
+        <w:jc w:val="center"/>
+      </w:pPr>
+    </w:p>
+    <w:p>
+      <w:pPr>
+        <w:pStyle w:val="a3"/>
+        <w:ind w:firstLine="0"/>
+        <w:jc w:val="center"/>
+      </w:pPr>
+      <w:r>
+        <w:rPr>
+          <w:noProof/>
+          <w:lang w:eastAsia="ja-JP"/>
+        </w:rPr>
+        <w:lastRenderedPageBreak/>
+        <w:drawing>
+          <wp:inline distT="0" distB="0" distL="0" distR="0" wp14:anchorId="1EF53A4B" wp14:editId="454696F7">
+            <wp:extent cx="5940425" cy="3575685"/>
+            <wp:effectExtent l="0" t="0" r="3175" b="5715"/>
+            <wp:docPr id="11" name="Рисунок 11"/>
+            <wp:cNvGraphicFramePr>
+              <a:graphicFrameLocks xmlns:a="http://schemas.openxmlformats.org/drawingml/2006/main" noChangeAspect="1"/>
+            </wp:cNvGraphicFramePr>
+            <a:graphic xmlns:a="http://schemas.openxmlformats.org/drawingml/2006/main">
+              <a:graphicData uri="http://schemas.openxmlformats.org/drawingml/2006/picture">
+                <pic:pic xmlns:pic="http://schemas.openxmlformats.org/drawingml/2006/picture">
+                  <pic:nvPicPr>
+                    <pic:cNvPr id="1" name=""/>
+                    <pic:cNvPicPr/>
+                  </pic:nvPicPr>
+                  <pic:blipFill>
+                    <a:blip r:embed="rId24"/>
+                    <a:stretch>
+                      <a:fillRect/>
+                    </a:stretch>
+                  </pic:blipFill>
+                  <pic:spPr>
+                    <a:xfrm>
+                      <a:off x="0" y="0"/>
+                      <a:ext cx="5940425" cy="3575685"/>
+                    </a:xfrm>
+                    <a:prstGeom prst="rect">
+                      <a:avLst/>
+                    </a:prstGeom>
+                  </pic:spPr>
+                </pic:pic>
+              </a:graphicData>
+            </a:graphic>
+          </wp:inline>
+        </w:drawing>
+      </w:r>
+    </w:p>
+    <w:p>
+      <w:pPr>
+        <w:pStyle w:val="a3"/>
+        <w:ind w:firstLine="0"/>
+        <w:jc w:val="center"/>
+      </w:pPr>
+      <w:r>
+        <w:t>Рисунок 1</w:t>
+      </w:r>
+      <w:r>
+        <w:t>4</w:t>
+      </w:r>
+      <w:r>
+        <w:t xml:space="preserve"> – Принципиальная схема «</w:t>
+      </w:r>
+      <w:r>
+        <w:t>Перетягивание каната</w:t>
+      </w:r>
+      <w:r>
+        <w:t>»</w:t>
+      </w:r>
+    </w:p>
+    <w:p>
+      <w:pPr>
+        <w:pStyle w:val="a3"/>
+      </w:pPr>
+    </w:p>
+    <w:p>
+      <w:pPr>
+        <w:pStyle w:val="a3"/>
+      </w:pPr>
+      <w:r>
+        <w:t xml:space="preserve">Код, необходимый для работы данной схемы, представлен в листинге </w:t>
+      </w:r>
+      <w:r>
+        <w:t>7</w:t>
+      </w:r>
+      <w:r>
+        <w:t>.</w:t>
+      </w:r>
+    </w:p>
+    <w:p>
+      <w:pPr>
+        <w:pStyle w:val="a3"/>
+      </w:pPr>
+    </w:p>
+    <w:p>
+      <w:pPr>
+        <w:pStyle w:val="a3"/>
+        <w:rPr>
+          <w:lang w:val="en-US"/>
+        </w:rPr>
+      </w:pPr>
+      <w:r>
+        <w:t>Листинг</w:t>
+      </w:r>
+      <w:r>
+        <w:rPr>
+          <w:lang w:val="en-US"/>
+        </w:rPr>
+        <w:t xml:space="preserve"> </w:t>
+      </w:r>
+      <w:r>
+        <w:rPr>
+          <w:lang w:val="en-US"/>
+        </w:rPr>
+        <w:t>7</w:t>
+      </w:r>
+    </w:p>
+    <w:p>
+      <w:pPr>
+        <w:pStyle w:val="a3"/>
+        <w:spacing w:line="240" w:lineRule="auto"/>
+        <w:rPr>
+          <w:sz w:val="16"/>
+          <w:szCs w:val="16"/>
+          <w:lang w:val="en-US"/>
+        </w:rPr>
+      </w:pPr>
+      <w:r>
+        <w:rPr>
+          <w:sz w:val="16"/>
+          <w:szCs w:val="16"/>
+          <w:lang w:val="en-US"/>
+        </w:rPr>
+        <w:t>#define BUZZER_PIN A5</w:t>
+      </w:r>
+    </w:p>
+    <w:p>
+      <w:pPr>
+        <w:pStyle w:val="a3"/>
+        <w:spacing w:line="240" w:lineRule="auto"/>
+        <w:rPr>
+          <w:sz w:val="16"/>
+          <w:szCs w:val="16"/>
+          <w:lang w:val="en-US"/>
+        </w:rPr>
+      </w:pPr>
+      <w:r>
+        <w:rPr>
+          <w:sz w:val="16"/>
+          <w:szCs w:val="16"/>
+          <w:lang w:val="en-US"/>
+        </w:rPr>
+        <w:t>#define FIRST_BAR_PIN 4</w:t>
+      </w:r>
+    </w:p>
+    <w:p>
+      <w:pPr>
+        <w:pStyle w:val="a3"/>
+        <w:spacing w:line="240" w:lineRule="auto"/>
+        <w:rPr>
+          <w:sz w:val="16"/>
+          <w:szCs w:val="16"/>
+          <w:lang w:val="en-US"/>
+        </w:rPr>
+      </w:pPr>
+      <w:r>
+        <w:rPr>
+          <w:sz w:val="16"/>
+          <w:szCs w:val="16"/>
+          <w:lang w:val="en-US"/>
+        </w:rPr>
+        <w:t>#define BAR_COUNT 14</w:t>
+      </w:r>
+    </w:p>
+    <w:p>
+      <w:pPr>
+        <w:pStyle w:val="a3"/>
+        <w:spacing w:line="240" w:lineRule="auto"/>
+        <w:rPr>
+          <w:sz w:val="16"/>
+          <w:szCs w:val="16"/>
+          <w:lang w:val="en-US"/>
+        </w:rPr>
+      </w:pPr>
+      <w:r>
+        <w:rPr>
+          <w:sz w:val="16"/>
+          <w:szCs w:val="16"/>
+          <w:lang w:val="en-US"/>
+        </w:rPr>
+        <w:t>#define MAX_SCORE 28</w:t>
+      </w:r>
+    </w:p>
+    <w:p>
+      <w:pPr>
+        <w:pStyle w:val="a3"/>
+        <w:spacing w:line="240" w:lineRule="auto"/>
+        <w:rPr>
+          <w:sz w:val="16"/>
+          <w:szCs w:val="16"/>
+          <w:lang w:val="en-US"/>
+        </w:rPr>
+      </w:pPr>
+      <w:r>
+        <w:rPr>
+          <w:sz w:val="16"/>
+          <w:szCs w:val="16"/>
+          <w:lang w:val="en-US"/>
+        </w:rPr>
+        <w:t xml:space="preserve">volatile </w:t>
+      </w:r>
+      <w:proofErr w:type="spellStart"/>
+      <w:r>
+        <w:rPr>
+          <w:sz w:val="16"/>
+          <w:szCs w:val="16"/>
+          <w:lang w:val="en-US"/>
+        </w:rPr>
+        <w:t>int</w:t>
+      </w:r>
+      <w:proofErr w:type="spellEnd"/>
+      <w:r>
+        <w:rPr>
+          <w:sz w:val="16"/>
+          <w:szCs w:val="16"/>
+          <w:lang w:val="en-US"/>
+        </w:rPr>
+        <w:t xml:space="preserve"> score = 0;</w:t>
+      </w:r>
+    </w:p>
+    <w:p>
+      <w:pPr>
+        <w:pStyle w:val="a3"/>
+        <w:spacing w:line="240" w:lineRule="auto"/>
+        <w:rPr>
+          <w:sz w:val="16"/>
+          <w:szCs w:val="16"/>
+          <w:lang w:val="en-US"/>
+        </w:rPr>
+      </w:pPr>
+      <w:r>
+        <w:rPr>
+          <w:sz w:val="16"/>
+          <w:szCs w:val="16"/>
+          <w:lang w:val="en-US"/>
+        </w:rPr>
+        <w:t xml:space="preserve">void </w:t>
+      </w:r>
+      <w:proofErr w:type="gramStart"/>
+      <w:r>
+        <w:rPr>
+          <w:sz w:val="16"/>
+          <w:szCs w:val="16"/>
+          <w:lang w:val="en-US"/>
+        </w:rPr>
+        <w:t>setup(</w:t>
+      </w:r>
+      <w:proofErr w:type="gramEnd"/>
+      <w:r>
+        <w:rPr>
+          <w:sz w:val="16"/>
+          <w:szCs w:val="16"/>
+          <w:lang w:val="en-US"/>
+        </w:rPr>
+        <w:t>)</w:t>
+      </w:r>
+    </w:p>
+    <w:p>
+      <w:pPr>
+        <w:pStyle w:val="a3"/>
+        <w:spacing w:line="240" w:lineRule="auto"/>
+        <w:rPr>
+          <w:sz w:val="16"/>
+          <w:szCs w:val="16"/>
+          <w:lang w:val="en-US"/>
+        </w:rPr>
+      </w:pPr>
+      <w:r>
+        <w:rPr>
+          <w:sz w:val="16"/>
+          <w:szCs w:val="16"/>
+          <w:lang w:val="en-US"/>
+        </w:rPr>
+        <w:t>{</w:t>
+      </w:r>
+    </w:p>
+    <w:p>
+      <w:pPr>
+        <w:pStyle w:val="a3"/>
+        <w:spacing w:line="240" w:lineRule="auto"/>
+        <w:rPr>
+          <w:sz w:val="16"/>
+          <w:szCs w:val="16"/>
+          <w:lang w:val="en-US"/>
+        </w:rPr>
+      </w:pPr>
+      <w:r>
+        <w:rPr>
+          <w:sz w:val="16"/>
+          <w:szCs w:val="16"/>
+          <w:lang w:val="en-US"/>
+        </w:rPr>
+        <w:tab/>
+      </w:r>
+      <w:proofErr w:type="spellStart"/>
+      <w:r>
+        <w:rPr>
+          <w:sz w:val="16"/>
+          <w:szCs w:val="16"/>
+          <w:lang w:val="en-US"/>
+        </w:rPr>
+        <w:t>Serial.begin</w:t>
+      </w:r>
+      <w:proofErr w:type="spellEnd"/>
+      <w:r>
+        <w:rPr>
+          <w:sz w:val="16"/>
+          <w:szCs w:val="16"/>
+          <w:lang w:val="en-US"/>
+        </w:rPr>
+        <w:t>(9600);</w:t>
+      </w:r>
+    </w:p>
+    <w:p>
+      <w:pPr>
+        <w:pStyle w:val="a3"/>
+        <w:spacing w:line="240" w:lineRule="auto"/>
+        <w:rPr>
+          <w:sz w:val="16"/>
+          <w:szCs w:val="16"/>
+          <w:lang w:val="en-US"/>
+        </w:rPr>
+      </w:pPr>
+      <w:r>
+        <w:rPr>
+          <w:sz w:val="16"/>
+          <w:szCs w:val="16"/>
+          <w:lang w:val="en-US"/>
+        </w:rPr>
+        <w:t xml:space="preserve">  for (</w:t>
+      </w:r>
+      <w:proofErr w:type="spellStart"/>
+      <w:r>
+        <w:rPr>
+          <w:sz w:val="16"/>
+          <w:szCs w:val="16"/>
+          <w:lang w:val="en-US"/>
+        </w:rPr>
+        <w:t>int</w:t>
+      </w:r>
+      <w:proofErr w:type="spellEnd"/>
+      <w:r>
+        <w:rPr>
+          <w:sz w:val="16"/>
+          <w:szCs w:val="16"/>
+          <w:lang w:val="en-US"/>
+        </w:rPr>
+        <w:t xml:space="preserve"> </w:t>
+      </w:r>
+      <w:proofErr w:type="spellStart"/>
+      <w:r>
+        <w:rPr>
+          <w:sz w:val="16"/>
+          <w:szCs w:val="16"/>
+          <w:lang w:val="en-US"/>
+        </w:rPr>
+        <w:t>i</w:t>
+      </w:r>
+      <w:proofErr w:type="spellEnd"/>
+      <w:r>
+        <w:rPr>
+          <w:sz w:val="16"/>
+          <w:szCs w:val="16"/>
+          <w:lang w:val="en-US"/>
+        </w:rPr>
+        <w:t xml:space="preserve"> = 0; </w:t>
+      </w:r>
+      <w:proofErr w:type="spellStart"/>
+      <w:r>
+        <w:rPr>
+          <w:sz w:val="16"/>
+          <w:szCs w:val="16"/>
+          <w:lang w:val="en-US"/>
+        </w:rPr>
+        <w:t>i</w:t>
+      </w:r>
+      <w:proofErr w:type="spellEnd"/>
+      <w:r>
+        <w:rPr>
+          <w:sz w:val="16"/>
+          <w:szCs w:val="16"/>
+          <w:lang w:val="en-US"/>
+        </w:rPr>
+        <w:t xml:space="preserve"> &lt; BAR_COUNT; ++</w:t>
+      </w:r>
+      <w:proofErr w:type="spellStart"/>
+      <w:r>
+        <w:rPr>
+          <w:sz w:val="16"/>
+          <w:szCs w:val="16"/>
+          <w:lang w:val="en-US"/>
+        </w:rPr>
+        <w:t>i</w:t>
+      </w:r>
+      <w:proofErr w:type="spellEnd"/>
+      <w:r>
+        <w:rPr>
+          <w:sz w:val="16"/>
+          <w:szCs w:val="16"/>
+          <w:lang w:val="en-US"/>
+        </w:rPr>
+        <w:t>) {</w:t>
+      </w:r>
+    </w:p>
+    <w:p>
+      <w:pPr>
+        <w:pStyle w:val="a3"/>
+        <w:spacing w:line="240" w:lineRule="auto"/>
+        <w:rPr>
+          <w:sz w:val="16"/>
+          <w:szCs w:val="16"/>
+          <w:lang w:val="en-US"/>
+        </w:rPr>
+      </w:pPr>
+      <w:r>
+        <w:rPr>
+          <w:sz w:val="16"/>
+          <w:szCs w:val="16"/>
+          <w:lang w:val="en-US"/>
+        </w:rPr>
+        <w:t xml:space="preserve">    </w:t>
+      </w:r>
+      <w:proofErr w:type="spellStart"/>
+      <w:proofErr w:type="gramStart"/>
+      <w:r>
+        <w:rPr>
+          <w:sz w:val="16"/>
+          <w:szCs w:val="16"/>
+          <w:lang w:val="en-US"/>
+        </w:rPr>
+        <w:t>pinMode</w:t>
+      </w:r>
+      <w:proofErr w:type="spellEnd"/>
+      <w:r>
+        <w:rPr>
+          <w:sz w:val="16"/>
+          <w:szCs w:val="16"/>
+          <w:lang w:val="en-US"/>
+        </w:rPr>
+        <w:t>(</w:t>
+      </w:r>
+      <w:proofErr w:type="spellStart"/>
+      <w:proofErr w:type="gramEnd"/>
+      <w:r>
+        <w:rPr>
+          <w:sz w:val="16"/>
+          <w:szCs w:val="16"/>
+          <w:lang w:val="en-US"/>
+        </w:rPr>
+        <w:t>i</w:t>
+      </w:r>
+      <w:proofErr w:type="spellEnd"/>
+      <w:r>
+        <w:rPr>
+          <w:sz w:val="16"/>
+          <w:szCs w:val="16"/>
+          <w:lang w:val="en-US"/>
+        </w:rPr>
+        <w:t xml:space="preserve"> + FIRST_BAR_PIN, OUTPUT);</w:t>
+      </w:r>
+    </w:p>
+    <w:p>
+      <w:pPr>
+        <w:pStyle w:val="a3"/>
+        <w:spacing w:line="240" w:lineRule="auto"/>
+        <w:rPr>
+          <w:sz w:val="16"/>
+          <w:szCs w:val="16"/>
+          <w:lang w:val="en-US"/>
+        </w:rPr>
+      </w:pPr>
+      <w:r>
+        <w:rPr>
+          <w:sz w:val="16"/>
+          <w:szCs w:val="16"/>
+          <w:lang w:val="en-US"/>
+        </w:rPr>
+        <w:tab/>
+      </w:r>
+      <w:proofErr w:type="spellStart"/>
+      <w:proofErr w:type="gramStart"/>
+      <w:r>
+        <w:rPr>
+          <w:sz w:val="16"/>
+          <w:szCs w:val="16"/>
+          <w:lang w:val="en-US"/>
+        </w:rPr>
+        <w:t>pinMode</w:t>
+      </w:r>
+      <w:proofErr w:type="spellEnd"/>
+      <w:r>
+        <w:rPr>
+          <w:sz w:val="16"/>
+          <w:szCs w:val="16"/>
+          <w:lang w:val="en-US"/>
+        </w:rPr>
+        <w:t>(</w:t>
+      </w:r>
+      <w:proofErr w:type="gramEnd"/>
+      <w:r>
+        <w:rPr>
+          <w:sz w:val="16"/>
+          <w:szCs w:val="16"/>
+          <w:lang w:val="en-US"/>
+        </w:rPr>
+        <w:t>BUZZER_PIN, OUTPUT);</w:t>
+      </w:r>
+    </w:p>
+    <w:p>
+      <w:pPr>
+        <w:pStyle w:val="a3"/>
+        <w:spacing w:line="240" w:lineRule="auto"/>
+        <w:rPr>
+          <w:sz w:val="16"/>
+          <w:szCs w:val="16"/>
+          <w:lang w:val="en-US"/>
+        </w:rPr>
+      </w:pPr>
+      <w:r>
+        <w:rPr>
+          <w:sz w:val="16"/>
+          <w:szCs w:val="16"/>
+          <w:lang w:val="en-US"/>
+        </w:rPr>
+        <w:tab/>
+      </w:r>
+      <w:proofErr w:type="spellStart"/>
+      <w:proofErr w:type="gramStart"/>
+      <w:r>
+        <w:rPr>
+          <w:sz w:val="16"/>
+          <w:szCs w:val="16"/>
+          <w:lang w:val="en-US"/>
+        </w:rPr>
+        <w:t>attachInterrupt</w:t>
+      </w:r>
+      <w:proofErr w:type="spellEnd"/>
+      <w:r>
+        <w:rPr>
+          <w:sz w:val="16"/>
+          <w:szCs w:val="16"/>
+          <w:lang w:val="en-US"/>
+        </w:rPr>
+        <w:t>(</w:t>
+      </w:r>
+      <w:proofErr w:type="gramEnd"/>
+      <w:r>
+        <w:rPr>
+          <w:sz w:val="16"/>
+          <w:szCs w:val="16"/>
+          <w:lang w:val="en-US"/>
+        </w:rPr>
+        <w:t>INT1, pushP1, FALLING);</w:t>
+      </w:r>
+    </w:p>
+    <w:p>
+      <w:pPr>
+        <w:pStyle w:val="a3"/>
+        <w:spacing w:line="240" w:lineRule="auto"/>
+        <w:rPr>
+          <w:sz w:val="16"/>
+          <w:szCs w:val="16"/>
+          <w:lang w:val="en-US"/>
+        </w:rPr>
+      </w:pPr>
+      <w:r>
+        <w:rPr>
+          <w:sz w:val="16"/>
+          <w:szCs w:val="16"/>
+          <w:lang w:val="en-US"/>
+        </w:rPr>
+        <w:tab/>
+      </w:r>
+      <w:proofErr w:type="spellStart"/>
+      <w:proofErr w:type="gramStart"/>
+      <w:r>
+        <w:rPr>
+          <w:sz w:val="16"/>
+          <w:szCs w:val="16"/>
+          <w:lang w:val="en-US"/>
+        </w:rPr>
+        <w:t>attachInterrupt</w:t>
+      </w:r>
+      <w:proofErr w:type="spellEnd"/>
+      <w:r>
+        <w:rPr>
+          <w:sz w:val="16"/>
+          <w:szCs w:val="16"/>
+          <w:lang w:val="en-US"/>
+        </w:rPr>
+        <w:t>(</w:t>
+      </w:r>
+      <w:proofErr w:type="gramEnd"/>
+      <w:r>
+        <w:rPr>
+          <w:sz w:val="16"/>
+          <w:szCs w:val="16"/>
+          <w:lang w:val="en-US"/>
+        </w:rPr>
+        <w:t>INT0, pushP2, FALLING);</w:t>
+      </w:r>
+    </w:p>
+    <w:p>
+      <w:pPr>
+        <w:pStyle w:val="a3"/>
+        <w:spacing w:line="240" w:lineRule="auto"/>
+        <w:rPr>
+          <w:sz w:val="16"/>
+          <w:szCs w:val="16"/>
+          <w:lang w:val="en-US"/>
+        </w:rPr>
+      </w:pPr>
+      <w:r>
+        <w:rPr>
+          <w:sz w:val="16"/>
+          <w:szCs w:val="16"/>
+          <w:lang w:val="en-US"/>
+        </w:rPr>
+        <w:t xml:space="preserve">  }</w:t>
+      </w:r>
+    </w:p>
+    <w:p>
+      <w:pPr>
+        <w:pStyle w:val="a3"/>
+        <w:spacing w:line="240" w:lineRule="auto"/>
+        <w:rPr>
+          <w:sz w:val="16"/>
+          <w:szCs w:val="16"/>
+          <w:lang w:val="en-US"/>
+        </w:rPr>
+      </w:pPr>
+      <w:r>
+        <w:rPr>
+          <w:sz w:val="16"/>
+          <w:szCs w:val="16"/>
+          <w:lang w:val="en-US"/>
+        </w:rPr>
+        <w:t>}</w:t>
+      </w:r>
+    </w:p>
+    <w:p>
+      <w:pPr>
+        <w:pStyle w:val="a3"/>
+        <w:spacing w:line="240" w:lineRule="auto"/>
+        <w:rPr>
+          <w:sz w:val="16"/>
+          <w:szCs w:val="16"/>
+          <w:lang w:val="en-US"/>
+        </w:rPr>
+      </w:pPr>
+      <w:r>
+        <w:rPr>
+          <w:sz w:val="16"/>
+          <w:szCs w:val="16"/>
+          <w:lang w:val="en-US"/>
+        </w:rPr>
+        <w:t xml:space="preserve">void pushP1() </w:t>
+      </w:r>
+      <w:proofErr w:type="gramStart"/>
+      <w:r>
+        <w:rPr>
+          <w:sz w:val="16"/>
+          <w:szCs w:val="16"/>
+          <w:lang w:val="en-US"/>
+        </w:rPr>
+        <w:t>{ +</w:t>
+      </w:r>
+      <w:proofErr w:type="gramEnd"/>
+      <w:r>
+        <w:rPr>
+          <w:sz w:val="16"/>
+          <w:szCs w:val="16"/>
+          <w:lang w:val="en-US"/>
+        </w:rPr>
+        <w:t>+score; }</w:t>
+      </w:r>
+    </w:p>
+    <w:p>
+      <w:pPr>
+        <w:pStyle w:val="a3"/>
+        <w:spacing w:line="240" w:lineRule="auto"/>
+        <w:rPr>
+          <w:sz w:val="16"/>
+          <w:szCs w:val="16"/>
+          <w:lang w:val="en-US"/>
+        </w:rPr>
+      </w:pPr>
+      <w:r>
+        <w:rPr>
+          <w:sz w:val="16"/>
+          <w:szCs w:val="16"/>
+          <w:lang w:val="en-US"/>
+        </w:rPr>
+        <w:t xml:space="preserve">void pushP2() </w:t>
+      </w:r>
+      <w:proofErr w:type="gramStart"/>
+      <w:r>
+        <w:rPr>
+          <w:sz w:val="16"/>
+          <w:szCs w:val="16"/>
+          <w:lang w:val="en-US"/>
+        </w:rPr>
+        <w:t>{ --</w:t>
+      </w:r>
+      <w:proofErr w:type="gramEnd"/>
+      <w:r>
+        <w:rPr>
+          <w:sz w:val="16"/>
+          <w:szCs w:val="16"/>
+          <w:lang w:val="en-US"/>
+        </w:rPr>
+        <w:t>score; }</w:t>
+      </w:r>
+    </w:p>
+    <w:p>
+      <w:pPr>
+        <w:pStyle w:val="a3"/>
+        <w:spacing w:line="240" w:lineRule="auto"/>
+        <w:rPr>
+          <w:sz w:val="16"/>
+          <w:szCs w:val="16"/>
+          <w:lang w:val="en-US"/>
+        </w:rPr>
+      </w:pPr>
+      <w:r>
+        <w:rPr>
+          <w:sz w:val="16"/>
+          <w:szCs w:val="16"/>
+          <w:lang w:val="en-US"/>
+        </w:rPr>
+        <w:t xml:space="preserve">void </w:t>
+      </w:r>
+      <w:proofErr w:type="gramStart"/>
+      <w:r>
+        <w:rPr>
+          <w:sz w:val="16"/>
+          <w:szCs w:val="16"/>
+          <w:lang w:val="en-US"/>
+        </w:rPr>
+        <w:t>loop(</w:t>
+      </w:r>
+      <w:proofErr w:type="gramEnd"/>
+      <w:r>
+        <w:rPr>
+          <w:sz w:val="16"/>
+          <w:szCs w:val="16"/>
+          <w:lang w:val="en-US"/>
+        </w:rPr>
+        <w:t>)</w:t>
+      </w:r>
+    </w:p>
+    <w:p>
+      <w:pPr>
+        <w:pStyle w:val="a3"/>
+        <w:spacing w:line="240" w:lineRule="auto"/>
+        <w:rPr>
+          <w:sz w:val="16"/>
+          <w:szCs w:val="16"/>
+          <w:lang w:val="en-US"/>
+        </w:rPr>
+      </w:pPr>
+      <w:r>
+        <w:rPr>
+          <w:sz w:val="16"/>
+          <w:szCs w:val="16"/>
+          <w:lang w:val="en-US"/>
+        </w:rPr>
+        <w:t>{</w:t>
+      </w:r>
+    </w:p>
+    <w:p>
+      <w:pPr>
+        <w:pStyle w:val="a3"/>
+        <w:spacing w:line="240" w:lineRule="auto"/>
+        <w:rPr>
+          <w:sz w:val="16"/>
+          <w:szCs w:val="16"/>
+          <w:lang w:val="en-US"/>
+        </w:rPr>
+      </w:pPr>
+      <w:r>
+        <w:rPr>
+          <w:sz w:val="16"/>
+          <w:szCs w:val="16"/>
+          <w:lang w:val="en-US"/>
+        </w:rPr>
+        <w:tab/>
+      </w:r>
+      <w:proofErr w:type="gramStart"/>
+      <w:r>
+        <w:rPr>
+          <w:sz w:val="16"/>
+          <w:szCs w:val="16"/>
+          <w:lang w:val="en-US"/>
+        </w:rPr>
+        <w:t>tone(</w:t>
+      </w:r>
+      <w:proofErr w:type="gramEnd"/>
+      <w:r>
+        <w:rPr>
+          <w:sz w:val="16"/>
+          <w:szCs w:val="16"/>
+          <w:lang w:val="en-US"/>
+        </w:rPr>
+        <w:t>BUZZER_PIN, 2000, 50);</w:t>
+      </w:r>
+    </w:p>
+    <w:p>
+      <w:pPr>
+        <w:pStyle w:val="a3"/>
+        <w:spacing w:line="240" w:lineRule="auto"/>
+        <w:rPr>
+          <w:sz w:val="16"/>
+          <w:szCs w:val="16"/>
+          <w:lang w:val="en-US"/>
+        </w:rPr>
+      </w:pPr>
+      <w:r>
+        <w:rPr>
+          <w:sz w:val="16"/>
+          <w:szCs w:val="16"/>
+          <w:lang w:val="en-US"/>
+        </w:rPr>
+        <w:tab/>
+        <w:t>while (abs(score) &lt; MAX_SCORE) {</w:t>
+      </w:r>
+    </w:p>
+    <w:p>
+      <w:pPr>
+        <w:pStyle w:val="a3"/>
+        <w:spacing w:line="240" w:lineRule="auto"/>
+        <w:rPr>
+          <w:sz w:val="16"/>
+          <w:szCs w:val="16"/>
+          <w:lang w:val="en-US"/>
+        </w:rPr>
+      </w:pPr>
+      <w:r>
+        <w:rPr>
+          <w:sz w:val="16"/>
+          <w:szCs w:val="16"/>
+          <w:lang w:val="en-US"/>
+        </w:rPr>
+        <w:tab/>
+      </w:r>
+      <w:r>
+        <w:rPr>
+          <w:sz w:val="16"/>
+          <w:szCs w:val="16"/>
+          <w:lang w:val="en-US"/>
+        </w:rPr>
+        <w:tab/>
+      </w:r>
+      <w:proofErr w:type="spellStart"/>
+      <w:r>
+        <w:rPr>
+          <w:sz w:val="16"/>
+          <w:szCs w:val="16"/>
+          <w:lang w:val="en-US"/>
+        </w:rPr>
+        <w:t>int</w:t>
+      </w:r>
+      <w:proofErr w:type="spellEnd"/>
+      <w:r>
+        <w:rPr>
+          <w:sz w:val="16"/>
+          <w:szCs w:val="16"/>
+          <w:lang w:val="en-US"/>
+        </w:rPr>
+        <w:t xml:space="preserve"> bound = </w:t>
+      </w:r>
+      <w:proofErr w:type="gramStart"/>
+      <w:r>
+        <w:rPr>
+          <w:sz w:val="16"/>
+          <w:szCs w:val="16"/>
+          <w:lang w:val="en-US"/>
+        </w:rPr>
+        <w:t>map(</w:t>
+      </w:r>
+      <w:proofErr w:type="gramEnd"/>
+      <w:r>
+        <w:rPr>
+          <w:sz w:val="16"/>
+          <w:szCs w:val="16"/>
+          <w:lang w:val="en-US"/>
+        </w:rPr>
+        <w:t>score, -MAX_SCORE, MAX_SCORE, 0, BAR_COUNT);</w:t>
+      </w:r>
+    </w:p>
+    <w:p>
+      <w:pPr>
+        <w:pStyle w:val="a3"/>
+        <w:spacing w:line="240" w:lineRule="auto"/>
+        <w:rPr>
+          <w:sz w:val="16"/>
+          <w:szCs w:val="16"/>
+          <w:lang w:val="en-US"/>
+        </w:rPr>
+      </w:pPr>
+      <w:r>
+        <w:rPr>
+          <w:sz w:val="16"/>
+          <w:szCs w:val="16"/>
+          <w:lang w:val="en-US"/>
+        </w:rPr>
+        <w:tab/>
+      </w:r>
+      <w:r>
+        <w:rPr>
+          <w:sz w:val="16"/>
+          <w:szCs w:val="16"/>
+          <w:lang w:val="en-US"/>
+        </w:rPr>
+        <w:tab/>
+      </w:r>
+      <w:proofErr w:type="spellStart"/>
+      <w:r>
+        <w:rPr>
+          <w:sz w:val="16"/>
+          <w:szCs w:val="16"/>
+          <w:lang w:val="en-US"/>
+        </w:rPr>
+        <w:t>int</w:t>
+      </w:r>
+      <w:proofErr w:type="spellEnd"/>
+      <w:r>
+        <w:rPr>
+          <w:sz w:val="16"/>
+          <w:szCs w:val="16"/>
+          <w:lang w:val="en-US"/>
+        </w:rPr>
+        <w:t xml:space="preserve"> left = </w:t>
+      </w:r>
+      <w:proofErr w:type="gramStart"/>
+      <w:r>
+        <w:rPr>
+          <w:sz w:val="16"/>
+          <w:szCs w:val="16"/>
+          <w:lang w:val="en-US"/>
+        </w:rPr>
+        <w:t>min(</w:t>
+      </w:r>
+      <w:proofErr w:type="gramEnd"/>
+      <w:r>
+        <w:rPr>
+          <w:sz w:val="16"/>
+          <w:szCs w:val="16"/>
+          <w:lang w:val="en-US"/>
+        </w:rPr>
+        <w:t>bound, BAR_COUNT / 2 -1);</w:t>
+      </w:r>
+    </w:p>
+    <w:p>
+      <w:pPr>
+        <w:pStyle w:val="a3"/>
+        <w:spacing w:line="240" w:lineRule="auto"/>
+        <w:rPr>
+          <w:sz w:val="16"/>
+          <w:szCs w:val="16"/>
+          <w:lang w:val="en-US"/>
+        </w:rPr>
+      </w:pPr>
+      <w:r>
+        <w:rPr>
+          <w:sz w:val="16"/>
+          <w:szCs w:val="16"/>
+          <w:lang w:val="en-US"/>
+        </w:rPr>
+        <w:tab/>
+      </w:r>
+      <w:r>
+        <w:rPr>
+          <w:sz w:val="16"/>
+          <w:szCs w:val="16"/>
+          <w:lang w:val="en-US"/>
+        </w:rPr>
+        <w:tab/>
+      </w:r>
+      <w:proofErr w:type="spellStart"/>
+      <w:r>
+        <w:rPr>
+          <w:sz w:val="16"/>
+          <w:szCs w:val="16"/>
+          <w:lang w:val="en-US"/>
+        </w:rPr>
+        <w:t>Serial.println</w:t>
+      </w:r>
+      <w:proofErr w:type="spellEnd"/>
+      <w:r>
+        <w:rPr>
+          <w:sz w:val="16"/>
+          <w:szCs w:val="16"/>
+          <w:lang w:val="en-US"/>
+        </w:rPr>
+        <w:t>(score);</w:t>
+      </w:r>
+    </w:p>
+    <w:p>
+      <w:pPr>
+        <w:pStyle w:val="a3"/>
+        <w:spacing w:line="240" w:lineRule="auto"/>
+        <w:rPr>
+          <w:sz w:val="16"/>
+          <w:szCs w:val="16"/>
+          <w:lang w:val="en-US"/>
+        </w:rPr>
+      </w:pPr>
+      <w:r>
+        <w:rPr>
+          <w:sz w:val="16"/>
+          <w:szCs w:val="16"/>
+          <w:lang w:val="en-US"/>
+        </w:rPr>
+        <w:tab/>
+      </w:r>
+      <w:r>
+        <w:rPr>
+          <w:sz w:val="16"/>
+          <w:szCs w:val="16"/>
+          <w:lang w:val="en-US"/>
+        </w:rPr>
+        <w:tab/>
+      </w:r>
+      <w:proofErr w:type="spellStart"/>
+      <w:r>
+        <w:rPr>
+          <w:sz w:val="16"/>
+          <w:szCs w:val="16"/>
+          <w:lang w:val="en-US"/>
+        </w:rPr>
+        <w:t>int</w:t>
+      </w:r>
+      <w:proofErr w:type="spellEnd"/>
+      <w:r>
+        <w:rPr>
+          <w:sz w:val="16"/>
+          <w:szCs w:val="16"/>
+          <w:lang w:val="en-US"/>
+        </w:rPr>
+        <w:t xml:space="preserve"> right = </w:t>
+      </w:r>
+      <w:proofErr w:type="gramStart"/>
+      <w:r>
+        <w:rPr>
+          <w:sz w:val="16"/>
+          <w:szCs w:val="16"/>
+          <w:lang w:val="en-US"/>
+        </w:rPr>
+        <w:t>max(</w:t>
+      </w:r>
+      <w:proofErr w:type="gramEnd"/>
+      <w:r>
+        <w:rPr>
+          <w:sz w:val="16"/>
+          <w:szCs w:val="16"/>
+          <w:lang w:val="en-US"/>
+        </w:rPr>
+        <w:t>bound, BAR_COUNT / 2);</w:t>
+      </w:r>
+    </w:p>
+    <w:p>
+      <w:pPr>
+        <w:pStyle w:val="a3"/>
+        <w:spacing w:line="240" w:lineRule="auto"/>
+        <w:rPr>
+          <w:sz w:val="16"/>
+          <w:szCs w:val="16"/>
+          <w:lang w:val="en-US"/>
+        </w:rPr>
+      </w:pPr>
+    </w:p>
+    <w:p>
+      <w:pPr>
+        <w:pStyle w:val="a3"/>
+        <w:spacing w:line="240" w:lineRule="auto"/>
+        <w:rPr>
+          <w:sz w:val="16"/>
+          <w:szCs w:val="16"/>
+          <w:lang w:val="en-US"/>
+        </w:rPr>
+      </w:pPr>
+      <w:r>
+        <w:rPr>
+          <w:sz w:val="16"/>
+          <w:szCs w:val="16"/>
+          <w:lang w:val="en-US"/>
+        </w:rPr>
+        <w:t xml:space="preserve">      for (</w:t>
+      </w:r>
+      <w:proofErr w:type="spellStart"/>
+      <w:r>
+        <w:rPr>
+          <w:sz w:val="16"/>
+          <w:szCs w:val="16"/>
+          <w:lang w:val="en-US"/>
+        </w:rPr>
+        <w:t>int</w:t>
+      </w:r>
+      <w:proofErr w:type="spellEnd"/>
+      <w:r>
+        <w:rPr>
+          <w:sz w:val="16"/>
+          <w:szCs w:val="16"/>
+          <w:lang w:val="en-US"/>
+        </w:rPr>
+        <w:t xml:space="preserve"> </w:t>
+      </w:r>
+      <w:proofErr w:type="spellStart"/>
+      <w:r>
+        <w:rPr>
+          <w:sz w:val="16"/>
+          <w:szCs w:val="16"/>
+          <w:lang w:val="en-US"/>
+        </w:rPr>
+        <w:t>i</w:t>
+      </w:r>
+      <w:proofErr w:type="spellEnd"/>
+      <w:r>
+        <w:rPr>
+          <w:sz w:val="16"/>
+          <w:szCs w:val="16"/>
+          <w:lang w:val="en-US"/>
+        </w:rPr>
+        <w:t xml:space="preserve"> = 0; </w:t>
+      </w:r>
+      <w:proofErr w:type="spellStart"/>
+      <w:r>
+        <w:rPr>
+          <w:sz w:val="16"/>
+          <w:szCs w:val="16"/>
+          <w:lang w:val="en-US"/>
+        </w:rPr>
+        <w:t>i</w:t>
+      </w:r>
+      <w:proofErr w:type="spellEnd"/>
+      <w:r>
+        <w:rPr>
+          <w:sz w:val="16"/>
+          <w:szCs w:val="16"/>
+          <w:lang w:val="en-US"/>
+        </w:rPr>
+        <w:t xml:space="preserve"> &lt; BAR_COUNT; ++</w:t>
+      </w:r>
+      <w:proofErr w:type="spellStart"/>
+      <w:r>
+        <w:rPr>
+          <w:sz w:val="16"/>
+          <w:szCs w:val="16"/>
+          <w:lang w:val="en-US"/>
+        </w:rPr>
+        <w:t>i</w:t>
+      </w:r>
+      <w:proofErr w:type="spellEnd"/>
+      <w:r>
+        <w:rPr>
+          <w:sz w:val="16"/>
+          <w:szCs w:val="16"/>
+          <w:lang w:val="en-US"/>
+        </w:rPr>
+        <w:t>) {</w:t>
+      </w:r>
+    </w:p>
+    <w:p>
+      <w:pPr>
+        <w:pStyle w:val="a3"/>
+        <w:spacing w:line="240" w:lineRule="auto"/>
+        <w:rPr>
+          <w:sz w:val="16"/>
+          <w:szCs w:val="16"/>
+          <w:lang w:val="en-US"/>
+        </w:rPr>
+      </w:pPr>
+      <w:r>
+        <w:rPr>
+          <w:sz w:val="16"/>
+          <w:szCs w:val="16"/>
+          <w:lang w:val="en-US"/>
+        </w:rPr>
+        <w:t xml:space="preserve">        </w:t>
+      </w:r>
+      <w:proofErr w:type="spellStart"/>
+      <w:proofErr w:type="gramStart"/>
+      <w:r>
+        <w:rPr>
+          <w:sz w:val="16"/>
+          <w:szCs w:val="16"/>
+          <w:lang w:val="en-US"/>
+        </w:rPr>
+        <w:t>digitalWrite</w:t>
+      </w:r>
+      <w:proofErr w:type="spellEnd"/>
+      <w:r>
+        <w:rPr>
+          <w:sz w:val="16"/>
+          <w:szCs w:val="16"/>
+          <w:lang w:val="en-US"/>
+        </w:rPr>
+        <w:t>(</w:t>
+      </w:r>
+      <w:proofErr w:type="spellStart"/>
+      <w:proofErr w:type="gramEnd"/>
+      <w:r>
+        <w:rPr>
+          <w:sz w:val="16"/>
+          <w:szCs w:val="16"/>
+          <w:lang w:val="en-US"/>
+        </w:rPr>
+        <w:t>i</w:t>
+      </w:r>
+      <w:proofErr w:type="spellEnd"/>
+      <w:r>
+        <w:rPr>
+          <w:sz w:val="16"/>
+          <w:szCs w:val="16"/>
+          <w:lang w:val="en-US"/>
+        </w:rPr>
+        <w:t xml:space="preserve"> + FIRST_BAR_PIN, </w:t>
+      </w:r>
+      <w:proofErr w:type="spellStart"/>
+      <w:r>
+        <w:rPr>
+          <w:sz w:val="16"/>
+          <w:szCs w:val="16"/>
+          <w:lang w:val="en-US"/>
+        </w:rPr>
+        <w:t>i</w:t>
+      </w:r>
+      <w:proofErr w:type="spellEnd"/>
+      <w:r>
+        <w:rPr>
+          <w:sz w:val="16"/>
+          <w:szCs w:val="16"/>
+          <w:lang w:val="en-US"/>
+        </w:rPr>
+        <w:t xml:space="preserve"> &gt;= left    &amp;&amp; </w:t>
+      </w:r>
+      <w:proofErr w:type="spellStart"/>
+      <w:r>
+        <w:rPr>
+          <w:sz w:val="16"/>
+          <w:szCs w:val="16"/>
+          <w:lang w:val="en-US"/>
+        </w:rPr>
+        <w:t>i</w:t>
+      </w:r>
+      <w:proofErr w:type="spellEnd"/>
+      <w:r>
+        <w:rPr>
+          <w:sz w:val="16"/>
+          <w:szCs w:val="16"/>
+          <w:lang w:val="en-US"/>
+        </w:rPr>
+        <w:t xml:space="preserve"> &lt;= right);</w:t>
+      </w:r>
+    </w:p>
+    <w:p>
+      <w:pPr>
+        <w:pStyle w:val="a3"/>
+        <w:spacing w:line="240" w:lineRule="auto"/>
+        <w:rPr>
+          <w:sz w:val="16"/>
+          <w:szCs w:val="16"/>
+          <w:lang w:val="en-US"/>
+        </w:rPr>
+      </w:pPr>
+      <w:r>
+        <w:rPr>
+          <w:sz w:val="16"/>
+          <w:szCs w:val="16"/>
+          <w:lang w:val="en-US"/>
+        </w:rPr>
+        <w:t xml:space="preserve">      }</w:t>
+      </w:r>
+    </w:p>
+    <w:p>
+      <w:pPr>
+        <w:pStyle w:val="a3"/>
+        <w:spacing w:line="240" w:lineRule="auto"/>
+        <w:rPr>
+          <w:sz w:val="16"/>
+          <w:szCs w:val="16"/>
+          <w:lang w:val="en-US"/>
+        </w:rPr>
+      </w:pPr>
+    </w:p>
+    <w:p>
+      <w:pPr>
+        <w:pStyle w:val="a3"/>
+        <w:spacing w:line="240" w:lineRule="auto"/>
+        <w:rPr>
+          <w:sz w:val="16"/>
+          <w:szCs w:val="16"/>
+          <w:lang w:val="en-US"/>
+        </w:rPr>
+      </w:pPr>
+      <w:r>
+        <w:rPr>
+          <w:sz w:val="16"/>
+          <w:szCs w:val="16"/>
+          <w:lang w:val="en-US"/>
+        </w:rPr>
+        <w:tab/>
+        <w:t>}</w:t>
+      </w:r>
+    </w:p>
+    <w:p>
+      <w:pPr>
+        <w:pStyle w:val="a3"/>
+        <w:spacing w:line="240" w:lineRule="auto"/>
+        <w:rPr>
+          <w:sz w:val="16"/>
+          <w:szCs w:val="16"/>
+          <w:lang w:val="en-US"/>
+        </w:rPr>
+      </w:pPr>
+      <w:r>
+        <w:rPr>
+          <w:sz w:val="16"/>
+          <w:szCs w:val="16"/>
+          <w:lang w:val="en-US"/>
+        </w:rPr>
+        <w:tab/>
+      </w:r>
+      <w:proofErr w:type="gramStart"/>
+      <w:r>
+        <w:rPr>
+          <w:sz w:val="16"/>
+          <w:szCs w:val="16"/>
+          <w:lang w:val="en-US"/>
+        </w:rPr>
+        <w:t>tone(</w:t>
+      </w:r>
+      <w:proofErr w:type="gramEnd"/>
+      <w:r>
+        <w:rPr>
+          <w:sz w:val="16"/>
+          <w:szCs w:val="16"/>
+          <w:lang w:val="en-US"/>
+        </w:rPr>
+        <w:t>BUZZER_PIN, 4000, 50);</w:t>
+      </w:r>
+    </w:p>
+    <w:p>
+      <w:pPr>
+        <w:pStyle w:val="a3"/>
+        <w:spacing w:line="240" w:lineRule="auto"/>
+        <w:rPr>
+          <w:sz w:val="16"/>
+          <w:szCs w:val="16"/>
+          <w:lang w:val="en-US"/>
+        </w:rPr>
+      </w:pPr>
+      <w:r>
+        <w:rPr>
+          <w:sz w:val="16"/>
+          <w:szCs w:val="16"/>
+          <w:lang w:val="en-US"/>
+        </w:rPr>
+        <w:tab/>
+        <w:t>while (true) {}</w:t>
+      </w:r>
+    </w:p>
+    <w:p>
+      <w:pPr>
+        <w:pStyle w:val="a3"/>
+        <w:spacing w:line="240" w:lineRule="auto"/>
+        <w:rPr>
+          <w:sz w:val="16"/>
+          <w:szCs w:val="16"/>
+        </w:rPr>
+      </w:pPr>
+      <w:r>
+        <w:rPr>
+          <w:sz w:val="16"/>
+          <w:szCs w:val="16"/>
+          <w:lang w:val="en-US"/>
+        </w:rPr>
+        <w:t>}</w:t>
+      </w:r>
+    </w:p>
+    <w:p>
+      <w:pPr>
+        <w:pStyle w:val="a3"/>
+      </w:pPr>
+      <w:r>
+        <w:lastRenderedPageBreak/>
+        <w:t xml:space="preserve">Ссылка на готовый проект: </w:t>
+      </w:r>
+    </w:p>
+    <w:p>
+      <w:pPr>
+        <w:pStyle w:val="a3"/>
+      </w:pPr>
+      <w:hyperlink r:id="rId25" w:history="1">
+        <w:r>
+          <w:rPr>
+            <w:rStyle w:val="a6"/>
+          </w:rPr>
+          <w:t>https://www.tinkercad.com/things/fnn7Bj5Ytur-brave-jaagub/editel?sharecode=</w:t>
+        </w:r>
+        <w:r>
+          <w:rPr>
+            <w:rStyle w:val="a6"/>
+          </w:rPr>
+          <w:t>k</w:t>
+        </w:r>
+        <w:r>
+          <w:rPr>
+            <w:rStyle w:val="a6"/>
+          </w:rPr>
+          <w:t>R6vGfOqKDircQ2VUa3lO12Xbg30e7mgJUFtIulQu9E</w:t>
+        </w:r>
+      </w:hyperlink>
+      <w:r>
+        <w:t xml:space="preserve"> </w:t>
+      </w:r>
+    </w:p>
+    <w:p>
+      <w:pPr>
+        <w:pStyle w:val="a3"/>
+      </w:pPr>
+    </w:p>
+    <w:p>
+      <w:pPr>
+        <w:pStyle w:val="a3"/>
+        <w:numPr>
+          <w:ilvl w:val="0"/>
+          <w:numId w:val="1"/>
+        </w:numPr>
+      </w:pPr>
+      <w:r>
+        <w:t>Управление скоростью мотора</w:t>
+      </w:r>
+    </w:p>
+    <w:p>
+      <w:pPr>
+        <w:pStyle w:val="a3"/>
+        <w:ind w:firstLine="0"/>
+      </w:pPr>
+    </w:p>
+    <w:p>
+      <w:pPr>
+        <w:pStyle w:val="a3"/>
+        <w:rPr>
+          <w:color w:val="000000"/>
+        </w:rPr>
+      </w:pPr>
+      <w:r>
+        <w:t>Формулировка задания</w:t>
+      </w:r>
+      <w:r>
+        <w:rPr>
+          <w:rFonts w:hint="eastAsia"/>
+        </w:rPr>
+        <w:t>:</w:t>
+      </w:r>
+      <w:r>
+        <w:t xml:space="preserve"> </w:t>
+      </w:r>
+      <w:r>
+        <w:rPr>
+          <w:color w:val="000000"/>
+        </w:rPr>
+        <w:t>Управляйте скоростью мотора при помощи полевого p-канального МОП транзистора.</w:t>
+      </w:r>
+    </w:p>
+    <w:p>
+      <w:pPr>
+        <w:pStyle w:val="a3"/>
+      </w:pPr>
+      <w:r>
+        <w:t xml:space="preserve">Схема сборки на макетной плате представлена на рисунке </w:t>
+      </w:r>
+      <w:r>
+        <w:t>1</w:t>
+      </w:r>
+      <w:r>
+        <w:t>5</w:t>
+      </w:r>
+      <w:r>
+        <w:t>.</w:t>
+      </w:r>
+      <w:r>
+        <w:t xml:space="preserve"> Принципиальная схема представлена на рисунке 1</w:t>
+      </w:r>
+      <w:r>
+        <w:t>6</w:t>
+      </w:r>
+      <w:r>
+        <w:t>.</w:t>
+      </w:r>
+    </w:p>
+    <w:p>
+      <w:pPr>
+        <w:pStyle w:val="a3"/>
+      </w:pPr>
+    </w:p>
+    <w:p>
+      <w:pPr>
+        <w:pStyle w:val="a3"/>
+        <w:ind w:firstLine="0"/>
+        <w:jc w:val="center"/>
+      </w:pPr>
+      <w:r>
+        <w:rPr>
+          <w:noProof/>
+          <w:lang w:eastAsia="ja-JP"/>
+        </w:rPr>
+        <w:drawing>
+          <wp:inline distT="0" distB="0" distL="0" distR="0" wp14:anchorId="1591C9D5" wp14:editId="30066418">
+            <wp:extent cx="5940425" cy="2630170"/>
+            <wp:effectExtent l="0" t="0" r="3175" b="0"/>
+            <wp:docPr id="14" name="Рисунок 14"/>
+            <wp:cNvGraphicFramePr>
+              <a:graphicFrameLocks xmlns:a="http://schemas.openxmlformats.org/drawingml/2006/main" noChangeAspect="1"/>
+            </wp:cNvGraphicFramePr>
+            <a:graphic xmlns:a="http://schemas.openxmlformats.org/drawingml/2006/main">
+              <a:graphicData uri="http://schemas.openxmlformats.org/drawingml/2006/picture">
+                <pic:pic xmlns:pic="http://schemas.openxmlformats.org/drawingml/2006/picture">
+                  <pic:nvPicPr>
+                    <pic:cNvPr id="1" name=""/>
+                    <pic:cNvPicPr/>
+                  </pic:nvPicPr>
+                  <pic:blipFill>
+                    <a:blip r:embed="rId26"/>
+                    <a:stretch>
+                      <a:fillRect/>
+                    </a:stretch>
+                  </pic:blipFill>
+                  <pic:spPr>
+                    <a:xfrm>
+                      <a:off x="0" y="0"/>
+                      <a:ext cx="5940425" cy="2630170"/>
+                    </a:xfrm>
+                    <a:prstGeom prst="rect">
+                      <a:avLst/>
+                    </a:prstGeom>
+                  </pic:spPr>
+                </pic:pic>
+              </a:graphicData>
+            </a:graphic>
+          </wp:inline>
+        </w:drawing>
+      </w:r>
+    </w:p>
+    <w:p>
+      <w:pPr>
+        <w:pStyle w:val="a3"/>
+        <w:ind w:firstLine="0"/>
+        <w:jc w:val="center"/>
+      </w:pPr>
+      <w:r>
+        <w:t xml:space="preserve">Рисунок </w:t>
+      </w:r>
+      <w:r>
+        <w:rPr>
+          <w:lang w:val="en-US"/>
+        </w:rPr>
+        <w:t>1</w:t>
+      </w:r>
+      <w:r>
+        <w:t>5</w:t>
+      </w:r>
+      <w:r>
+        <w:t xml:space="preserve"> – </w:t>
+      </w:r>
+      <w:r>
+        <w:t>Управление скоростью каната</w:t>
+      </w:r>
+    </w:p>
+    <w:p>
+      <w:pPr>
+        <w:pStyle w:val="a3"/>
+        <w:ind w:firstLine="0"/>
+        <w:jc w:val="center"/>
+      </w:pPr>
+    </w:p>
+    <w:p>
+      <w:pPr>
+        <w:pStyle w:val="a3"/>
+        <w:ind w:firstLine="0"/>
+        <w:jc w:val="center"/>
+      </w:pPr>
+      <w:r>
+        <w:rPr>
+          <w:noProof/>
+          <w:lang w:eastAsia="ja-JP"/>
+        </w:rPr>
+        <w:drawing>
+          <wp:inline distT="0" distB="0" distL="0" distR="0" wp14:anchorId="335A33E3" wp14:editId="6E872051">
+            <wp:extent cx="5476875" cy="2333625"/>
+            <wp:effectExtent l="0" t="0" r="9525" b="9525"/>
+            <wp:docPr id="17" name="Рисунок 17"/>
+            <wp:cNvGraphicFramePr>
+              <a:graphicFrameLocks xmlns:a="http://schemas.openxmlformats.org/drawingml/2006/main" noChangeAspect="1"/>
+            </wp:cNvGraphicFramePr>
+            <a:graphic xmlns:a="http://schemas.openxmlformats.org/drawingml/2006/main">
+              <a:graphicData uri="http://schemas.openxmlformats.org/drawingml/2006/picture">
+                <pic:pic xmlns:pic="http://schemas.openxmlformats.org/drawingml/2006/picture">
+                  <pic:nvPicPr>
+                    <pic:cNvPr id="1" name=""/>
+                    <pic:cNvPicPr/>
+                  </pic:nvPicPr>
+                  <pic:blipFill>
+                    <a:blip r:embed="rId27"/>
+                    <a:stretch>
+                      <a:fillRect/>
+                    </a:stretch>
+                  </pic:blipFill>
+                  <pic:spPr>
+                    <a:xfrm>
+                      <a:off x="0" y="0"/>
+                      <a:ext cx="5476875" cy="2333625"/>
+                    </a:xfrm>
+                    <a:prstGeom prst="rect">
+                      <a:avLst/>
+                    </a:prstGeom>
+                  </pic:spPr>
+                </pic:pic>
+              </a:graphicData>
+            </a:graphic>
+          </wp:inline>
+        </w:drawing>
+      </w:r>
+    </w:p>
+    <w:p>
+      <w:pPr>
+        <w:pStyle w:val="a3"/>
+        <w:ind w:firstLine="0"/>
+        <w:jc w:val="center"/>
+      </w:pPr>
+      <w:r>
+        <w:lastRenderedPageBreak/>
+        <w:t>Рисунок 1</w:t>
+      </w:r>
+      <w:r>
+        <w:t>6</w:t>
+      </w:r>
+      <w:r>
+        <w:t xml:space="preserve"> – Принципиальная схема «</w:t>
+      </w:r>
+      <w:r>
+        <w:t>Управление скоростью каната</w:t>
+      </w:r>
+      <w:r>
+        <w:t>»</w:t>
+      </w:r>
+    </w:p>
+    <w:p>
+      <w:pPr>
+        <w:pStyle w:val="a3"/>
+      </w:pPr>
+    </w:p>
+    <w:p>
+      <w:pPr>
+        <w:pStyle w:val="a3"/>
+      </w:pPr>
+      <w:r>
+        <w:t xml:space="preserve">Код, необходимый для работы данной схемы, представлен в листинге </w:t>
+      </w:r>
+      <w:r>
+        <w:t>8</w:t>
+      </w:r>
+      <w:r>
+        <w:t>.</w:t>
+      </w:r>
+    </w:p>
+    <w:p>
+      <w:pPr>
+        <w:pStyle w:val="a3"/>
+      </w:pPr>
+    </w:p>
+    <w:p>
+      <w:pPr>
+        <w:pStyle w:val="a3"/>
+        <w:rPr>
+          <w:lang w:val="en-US"/>
+        </w:rPr>
+      </w:pPr>
+      <w:r>
+        <w:t>Листинг</w:t>
+      </w:r>
+      <w:r>
+        <w:rPr>
+          <w:lang w:val="en-US"/>
+        </w:rPr>
+        <w:t xml:space="preserve"> </w:t>
+      </w:r>
+      <w:r>
+        <w:rPr>
+          <w:lang w:val="en-US"/>
+        </w:rPr>
+        <w:t>8</w:t>
+      </w:r>
+    </w:p>
+    <w:p>
+      <w:pPr>
+        <w:pStyle w:val="a3"/>
+        <w:spacing w:line="240" w:lineRule="auto"/>
+        <w:rPr>
+          <w:rFonts w:eastAsiaTheme="minorEastAsia"/>
+          <w:sz w:val="16"/>
+          <w:szCs w:val="16"/>
+          <w:lang w:val="en-US" w:eastAsia="ja-JP"/>
+        </w:rPr>
+      </w:pPr>
+      <w:r>
+        <w:rPr>
+          <w:rFonts w:eastAsiaTheme="minorEastAsia"/>
+          <w:sz w:val="16"/>
+          <w:szCs w:val="16"/>
+          <w:lang w:val="en-US" w:eastAsia="ja-JP"/>
+        </w:rPr>
+        <w:t>#define MOTOR_PIN 9</w:t>
+      </w:r>
+    </w:p>
+    <w:p>
+      <w:pPr>
+        <w:pStyle w:val="a3"/>
+        <w:spacing w:line="240" w:lineRule="auto"/>
+        <w:rPr>
+          <w:rFonts w:eastAsiaTheme="minorEastAsia"/>
+          <w:sz w:val="16"/>
+          <w:szCs w:val="16"/>
+          <w:lang w:val="en-US" w:eastAsia="ja-JP"/>
+        </w:rPr>
+      </w:pPr>
+      <w:proofErr w:type="spellStart"/>
+      <w:r>
+        <w:rPr>
+          <w:rFonts w:eastAsiaTheme="minorEastAsia"/>
+          <w:sz w:val="16"/>
+          <w:szCs w:val="16"/>
+          <w:lang w:val="en-US" w:eastAsia="ja-JP"/>
+        </w:rPr>
+        <w:t>int</w:t>
+      </w:r>
+      <w:proofErr w:type="spellEnd"/>
+      <w:r>
+        <w:rPr>
+          <w:rFonts w:eastAsiaTheme="minorEastAsia"/>
+          <w:sz w:val="16"/>
+          <w:szCs w:val="16"/>
+          <w:lang w:val="en-US" w:eastAsia="ja-JP"/>
+        </w:rPr>
+        <w:t xml:space="preserve"> </w:t>
+      </w:r>
+      <w:proofErr w:type="spellStart"/>
+      <w:r>
+        <w:rPr>
+          <w:rFonts w:eastAsiaTheme="minorEastAsia"/>
+          <w:sz w:val="16"/>
+          <w:szCs w:val="16"/>
+          <w:lang w:val="en-US" w:eastAsia="ja-JP"/>
+        </w:rPr>
+        <w:t>tmp</w:t>
+      </w:r>
+      <w:proofErr w:type="spellEnd"/>
+      <w:r>
+        <w:rPr>
+          <w:rFonts w:eastAsiaTheme="minorEastAsia"/>
+          <w:sz w:val="16"/>
+          <w:szCs w:val="16"/>
+          <w:lang w:val="en-US" w:eastAsia="ja-JP"/>
+        </w:rPr>
+        <w:t xml:space="preserve"> = A0;</w:t>
+      </w:r>
+    </w:p>
+    <w:p>
+      <w:pPr>
+        <w:pStyle w:val="a3"/>
+        <w:spacing w:line="240" w:lineRule="auto"/>
+        <w:rPr>
+          <w:rFonts w:eastAsiaTheme="minorEastAsia"/>
+          <w:sz w:val="16"/>
+          <w:szCs w:val="16"/>
+          <w:lang w:val="en-US" w:eastAsia="ja-JP"/>
+        </w:rPr>
+      </w:pPr>
+      <w:r>
+        <w:rPr>
+          <w:rFonts w:eastAsiaTheme="minorEastAsia"/>
+          <w:sz w:val="16"/>
+          <w:szCs w:val="16"/>
+          <w:lang w:val="en-US" w:eastAsia="ja-JP"/>
+        </w:rPr>
+        <w:t xml:space="preserve">void </w:t>
+      </w:r>
+      <w:proofErr w:type="gramStart"/>
+      <w:r>
+        <w:rPr>
+          <w:rFonts w:eastAsiaTheme="minorEastAsia"/>
+          <w:sz w:val="16"/>
+          <w:szCs w:val="16"/>
+          <w:lang w:val="en-US" w:eastAsia="ja-JP"/>
+        </w:rPr>
+        <w:t>setup(</w:t>
+      </w:r>
+      <w:proofErr w:type="gramEnd"/>
+      <w:r>
+        <w:rPr>
+          <w:rFonts w:eastAsiaTheme="minorEastAsia"/>
+          <w:sz w:val="16"/>
+          <w:szCs w:val="16"/>
+          <w:lang w:val="en-US" w:eastAsia="ja-JP"/>
+        </w:rPr>
+        <w:t>){</w:t>
+      </w:r>
+    </w:p>
+    <w:p>
+      <w:pPr>
+        <w:pStyle w:val="a3"/>
+        <w:spacing w:line="240" w:lineRule="auto"/>
+        <w:rPr>
+          <w:rFonts w:eastAsiaTheme="minorEastAsia"/>
+          <w:sz w:val="16"/>
+          <w:szCs w:val="16"/>
+          <w:lang w:val="en-US" w:eastAsia="ja-JP"/>
+        </w:rPr>
+      </w:pPr>
+      <w:r>
+        <w:rPr>
+          <w:rFonts w:eastAsiaTheme="minorEastAsia"/>
+          <w:sz w:val="16"/>
+          <w:szCs w:val="16"/>
+          <w:lang w:val="en-US" w:eastAsia="ja-JP"/>
+        </w:rPr>
+        <w:tab/>
+      </w:r>
+      <w:proofErr w:type="spellStart"/>
+      <w:proofErr w:type="gramStart"/>
+      <w:r>
+        <w:rPr>
+          <w:rFonts w:eastAsiaTheme="minorEastAsia"/>
+          <w:sz w:val="16"/>
+          <w:szCs w:val="16"/>
+          <w:lang w:val="en-US" w:eastAsia="ja-JP"/>
+        </w:rPr>
+        <w:t>pinMode</w:t>
+      </w:r>
+      <w:proofErr w:type="spellEnd"/>
+      <w:r>
+        <w:rPr>
+          <w:rFonts w:eastAsiaTheme="minorEastAsia"/>
+          <w:sz w:val="16"/>
+          <w:szCs w:val="16"/>
+          <w:lang w:val="en-US" w:eastAsia="ja-JP"/>
+        </w:rPr>
+        <w:t>(</w:t>
+      </w:r>
+      <w:proofErr w:type="gramEnd"/>
+      <w:r>
+        <w:rPr>
+          <w:rFonts w:eastAsiaTheme="minorEastAsia"/>
+          <w:sz w:val="16"/>
+          <w:szCs w:val="16"/>
+          <w:lang w:val="en-US" w:eastAsia="ja-JP"/>
+        </w:rPr>
+        <w:t>MOTOR_PIN, OUTPUT);</w:t>
+      </w:r>
+    </w:p>
+    <w:p>
+      <w:pPr>
+        <w:pStyle w:val="a3"/>
+        <w:spacing w:line="240" w:lineRule="auto"/>
+        <w:rPr>
+          <w:rFonts w:eastAsiaTheme="minorEastAsia"/>
+          <w:sz w:val="16"/>
+          <w:szCs w:val="16"/>
+          <w:lang w:val="en-US" w:eastAsia="ja-JP"/>
+        </w:rPr>
+      </w:pPr>
+      <w:r>
+        <w:rPr>
+          <w:rFonts w:eastAsiaTheme="minorEastAsia"/>
+          <w:sz w:val="16"/>
+          <w:szCs w:val="16"/>
+          <w:lang w:val="en-US" w:eastAsia="ja-JP"/>
+        </w:rPr>
+        <w:tab/>
+      </w:r>
+      <w:proofErr w:type="spellStart"/>
+      <w:proofErr w:type="gramStart"/>
+      <w:r>
+        <w:rPr>
+          <w:rFonts w:eastAsiaTheme="minorEastAsia"/>
+          <w:sz w:val="16"/>
+          <w:szCs w:val="16"/>
+          <w:lang w:val="en-US" w:eastAsia="ja-JP"/>
+        </w:rPr>
+        <w:t>pinMode</w:t>
+      </w:r>
+      <w:proofErr w:type="spellEnd"/>
+      <w:r>
+        <w:rPr>
+          <w:rFonts w:eastAsiaTheme="minorEastAsia"/>
+          <w:sz w:val="16"/>
+          <w:szCs w:val="16"/>
+          <w:lang w:val="en-US" w:eastAsia="ja-JP"/>
+        </w:rPr>
+        <w:t>(</w:t>
+      </w:r>
+      <w:proofErr w:type="spellStart"/>
+      <w:proofErr w:type="gramEnd"/>
+      <w:r>
+        <w:rPr>
+          <w:rFonts w:eastAsiaTheme="minorEastAsia"/>
+          <w:sz w:val="16"/>
+          <w:szCs w:val="16"/>
+          <w:lang w:val="en-US" w:eastAsia="ja-JP"/>
+        </w:rPr>
+        <w:t>tmp</w:t>
+      </w:r>
+      <w:proofErr w:type="spellEnd"/>
+      <w:r>
+        <w:rPr>
+          <w:rFonts w:eastAsiaTheme="minorEastAsia"/>
+          <w:sz w:val="16"/>
+          <w:szCs w:val="16"/>
+          <w:lang w:val="en-US" w:eastAsia="ja-JP"/>
+        </w:rPr>
+        <w:t>, INPUT);</w:t>
+      </w:r>
+    </w:p>
+    <w:p>
+      <w:pPr>
+        <w:pStyle w:val="a3"/>
+        <w:spacing w:line="240" w:lineRule="auto"/>
+        <w:rPr>
+          <w:rFonts w:eastAsiaTheme="minorEastAsia"/>
+          <w:sz w:val="16"/>
+          <w:szCs w:val="16"/>
+          <w:lang w:val="en-US" w:eastAsia="ja-JP"/>
+        </w:rPr>
+      </w:pPr>
+      <w:r>
+        <w:rPr>
+          <w:rFonts w:eastAsiaTheme="minorEastAsia"/>
+          <w:sz w:val="16"/>
+          <w:szCs w:val="16"/>
+          <w:lang w:val="en-US" w:eastAsia="ja-JP"/>
+        </w:rPr>
+        <w:tab/>
+      </w:r>
+      <w:proofErr w:type="spellStart"/>
+      <w:r>
+        <w:rPr>
+          <w:rFonts w:eastAsiaTheme="minorEastAsia"/>
+          <w:sz w:val="16"/>
+          <w:szCs w:val="16"/>
+          <w:lang w:val="en-US" w:eastAsia="ja-JP"/>
+        </w:rPr>
+        <w:t>Serial.begin</w:t>
+      </w:r>
+      <w:proofErr w:type="spellEnd"/>
+      <w:r>
+        <w:rPr>
+          <w:rFonts w:eastAsiaTheme="minorEastAsia"/>
+          <w:sz w:val="16"/>
+          <w:szCs w:val="16"/>
+          <w:lang w:val="en-US" w:eastAsia="ja-JP"/>
+        </w:rPr>
+        <w:t>(9600);</w:t>
+      </w:r>
+    </w:p>
+    <w:p>
+      <w:pPr>
+        <w:pStyle w:val="a3"/>
+        <w:spacing w:line="240" w:lineRule="auto"/>
+        <w:rPr>
+          <w:rFonts w:eastAsiaTheme="minorEastAsia"/>
+          <w:sz w:val="16"/>
+          <w:szCs w:val="16"/>
+          <w:lang w:val="en-US" w:eastAsia="ja-JP"/>
+        </w:rPr>
+      </w:pPr>
+      <w:r>
+        <w:rPr>
+          <w:rFonts w:eastAsiaTheme="minorEastAsia"/>
+          <w:sz w:val="16"/>
+          <w:szCs w:val="16"/>
+          <w:lang w:val="en-US" w:eastAsia="ja-JP"/>
+        </w:rPr>
+        <w:t>}</w:t>
+      </w:r>
+    </w:p>
+    <w:p>
+      <w:pPr>
+        <w:pStyle w:val="a3"/>
+        <w:spacing w:line="240" w:lineRule="auto"/>
+        <w:rPr>
+          <w:rFonts w:eastAsiaTheme="minorEastAsia"/>
+          <w:sz w:val="16"/>
+          <w:szCs w:val="16"/>
+          <w:lang w:val="en-US" w:eastAsia="ja-JP"/>
+        </w:rPr>
+      </w:pPr>
+      <w:r>
+        <w:rPr>
+          <w:rFonts w:eastAsiaTheme="minorEastAsia"/>
+          <w:sz w:val="16"/>
+          <w:szCs w:val="16"/>
+          <w:lang w:val="en-US" w:eastAsia="ja-JP"/>
+        </w:rPr>
+        <w:t xml:space="preserve">void </w:t>
+      </w:r>
+      <w:proofErr w:type="gramStart"/>
+      <w:r>
+        <w:rPr>
+          <w:rFonts w:eastAsiaTheme="minorEastAsia"/>
+          <w:sz w:val="16"/>
+          <w:szCs w:val="16"/>
+          <w:lang w:val="en-US" w:eastAsia="ja-JP"/>
+        </w:rPr>
+        <w:t>loop(</w:t>
+      </w:r>
+      <w:proofErr w:type="gramEnd"/>
+      <w:r>
+        <w:rPr>
+          <w:rFonts w:eastAsiaTheme="minorEastAsia"/>
+          <w:sz w:val="16"/>
+          <w:szCs w:val="16"/>
+          <w:lang w:val="en-US" w:eastAsia="ja-JP"/>
+        </w:rPr>
+        <w:t>){</w:t>
+      </w:r>
+    </w:p>
+    <w:p>
+      <w:pPr>
+        <w:pStyle w:val="a3"/>
+        <w:spacing w:line="240" w:lineRule="auto"/>
+        <w:rPr>
+          <w:rFonts w:eastAsiaTheme="minorEastAsia"/>
+          <w:sz w:val="16"/>
+          <w:szCs w:val="16"/>
+          <w:lang w:val="en-US" w:eastAsia="ja-JP"/>
+        </w:rPr>
+      </w:pPr>
+      <w:r>
+        <w:rPr>
+          <w:rFonts w:eastAsiaTheme="minorEastAsia"/>
+          <w:sz w:val="16"/>
+          <w:szCs w:val="16"/>
+          <w:lang w:val="en-US" w:eastAsia="ja-JP"/>
+        </w:rPr>
+        <w:tab/>
+      </w:r>
+      <w:proofErr w:type="spellStart"/>
+      <w:r>
+        <w:rPr>
+          <w:rFonts w:eastAsiaTheme="minorEastAsia"/>
+          <w:sz w:val="16"/>
+          <w:szCs w:val="16"/>
+          <w:lang w:val="en-US" w:eastAsia="ja-JP"/>
+        </w:rPr>
+        <w:t>int</w:t>
+      </w:r>
+      <w:proofErr w:type="spellEnd"/>
+      <w:r>
+        <w:rPr>
+          <w:rFonts w:eastAsiaTheme="minorEastAsia"/>
+          <w:sz w:val="16"/>
+          <w:szCs w:val="16"/>
+          <w:lang w:val="en-US" w:eastAsia="ja-JP"/>
+        </w:rPr>
+        <w:t xml:space="preserve"> </w:t>
+      </w:r>
+      <w:proofErr w:type="spellStart"/>
+      <w:r>
+        <w:rPr>
+          <w:rFonts w:eastAsiaTheme="minorEastAsia"/>
+          <w:sz w:val="16"/>
+          <w:szCs w:val="16"/>
+          <w:lang w:val="en-US" w:eastAsia="ja-JP"/>
+        </w:rPr>
+        <w:t>val</w:t>
+      </w:r>
+      <w:proofErr w:type="spellEnd"/>
+      <w:r>
+        <w:rPr>
+          <w:rFonts w:eastAsiaTheme="minorEastAsia"/>
+          <w:sz w:val="16"/>
+          <w:szCs w:val="16"/>
+          <w:lang w:val="en-US" w:eastAsia="ja-JP"/>
+        </w:rPr>
+        <w:t xml:space="preserve"> = </w:t>
+      </w:r>
+      <w:proofErr w:type="spellStart"/>
+      <w:r>
+        <w:rPr>
+          <w:rFonts w:eastAsiaTheme="minorEastAsia"/>
+          <w:sz w:val="16"/>
+          <w:szCs w:val="16"/>
+          <w:lang w:val="en-US" w:eastAsia="ja-JP"/>
+        </w:rPr>
+        <w:t>analogRead</w:t>
+      </w:r>
+      <w:proofErr w:type="spellEnd"/>
+      <w:r>
+        <w:rPr>
+          <w:rFonts w:eastAsiaTheme="minorEastAsia"/>
+          <w:sz w:val="16"/>
+          <w:szCs w:val="16"/>
+          <w:lang w:val="en-US" w:eastAsia="ja-JP"/>
+        </w:rPr>
+        <w:t>(</w:t>
+      </w:r>
+      <w:proofErr w:type="spellStart"/>
+      <w:r>
+        <w:rPr>
+          <w:rFonts w:eastAsiaTheme="minorEastAsia"/>
+          <w:sz w:val="16"/>
+          <w:szCs w:val="16"/>
+          <w:lang w:val="en-US" w:eastAsia="ja-JP"/>
+        </w:rPr>
+        <w:t>tmp</w:t>
+      </w:r>
+      <w:proofErr w:type="spellEnd"/>
+      <w:r>
+        <w:rPr>
+          <w:rFonts w:eastAsiaTheme="minorEastAsia"/>
+          <w:sz w:val="16"/>
+          <w:szCs w:val="16"/>
+          <w:lang w:val="en-US" w:eastAsia="ja-JP"/>
+        </w:rPr>
+        <w:t>) / 4;</w:t>
+      </w:r>
+    </w:p>
+    <w:p>
+      <w:pPr>
+        <w:pStyle w:val="a3"/>
+        <w:spacing w:line="240" w:lineRule="auto"/>
+        <w:rPr>
+          <w:rFonts w:eastAsiaTheme="minorEastAsia"/>
+          <w:sz w:val="16"/>
+          <w:szCs w:val="16"/>
+          <w:lang w:val="en-US" w:eastAsia="ja-JP"/>
+        </w:rPr>
+      </w:pPr>
+      <w:r>
+        <w:rPr>
+          <w:rFonts w:eastAsiaTheme="minorEastAsia"/>
+          <w:sz w:val="16"/>
+          <w:szCs w:val="16"/>
+          <w:lang w:val="en-US" w:eastAsia="ja-JP"/>
+        </w:rPr>
+        <w:tab/>
+      </w:r>
+      <w:proofErr w:type="spellStart"/>
+      <w:r>
+        <w:rPr>
+          <w:rFonts w:eastAsiaTheme="minorEastAsia"/>
+          <w:sz w:val="16"/>
+          <w:szCs w:val="16"/>
+          <w:lang w:val="en-US" w:eastAsia="ja-JP"/>
+        </w:rPr>
+        <w:t>Serial.println</w:t>
+      </w:r>
+      <w:proofErr w:type="spellEnd"/>
+      <w:r>
+        <w:rPr>
+          <w:rFonts w:eastAsiaTheme="minorEastAsia"/>
+          <w:sz w:val="16"/>
+          <w:szCs w:val="16"/>
+          <w:lang w:val="en-US" w:eastAsia="ja-JP"/>
+        </w:rPr>
+        <w:t>(</w:t>
+      </w:r>
+      <w:proofErr w:type="spellStart"/>
+      <w:r>
+        <w:rPr>
+          <w:rFonts w:eastAsiaTheme="minorEastAsia"/>
+          <w:sz w:val="16"/>
+          <w:szCs w:val="16"/>
+          <w:lang w:val="en-US" w:eastAsia="ja-JP"/>
+        </w:rPr>
+        <w:t>val</w:t>
+      </w:r>
+      <w:proofErr w:type="spellEnd"/>
+      <w:r>
+        <w:rPr>
+          <w:rFonts w:eastAsiaTheme="minorEastAsia"/>
+          <w:sz w:val="16"/>
+          <w:szCs w:val="16"/>
+          <w:lang w:val="en-US" w:eastAsia="ja-JP"/>
+        </w:rPr>
+        <w:t>);</w:t>
+      </w:r>
+    </w:p>
+    <w:p>
+      <w:pPr>
+        <w:pStyle w:val="a3"/>
+        <w:spacing w:line="240" w:lineRule="auto"/>
+        <w:rPr>
+          <w:rFonts w:eastAsiaTheme="minorEastAsia"/>
+          <w:sz w:val="16"/>
+          <w:szCs w:val="16"/>
+          <w:lang w:val="en-US" w:eastAsia="ja-JP"/>
+        </w:rPr>
+      </w:pPr>
+      <w:r>
+        <w:rPr>
+          <w:rFonts w:eastAsiaTheme="minorEastAsia"/>
+          <w:sz w:val="16"/>
+          <w:szCs w:val="16"/>
+          <w:lang w:val="en-US" w:eastAsia="ja-JP"/>
+        </w:rPr>
+        <w:tab/>
+      </w:r>
+      <w:proofErr w:type="spellStart"/>
+      <w:proofErr w:type="gramStart"/>
+      <w:r>
+        <w:rPr>
+          <w:rFonts w:eastAsiaTheme="minorEastAsia"/>
+          <w:sz w:val="16"/>
+          <w:szCs w:val="16"/>
+          <w:lang w:val="en-US" w:eastAsia="ja-JP"/>
+        </w:rPr>
+        <w:t>analogWrite</w:t>
+      </w:r>
+      <w:proofErr w:type="spellEnd"/>
+      <w:r>
+        <w:rPr>
+          <w:rFonts w:eastAsiaTheme="minorEastAsia"/>
+          <w:sz w:val="16"/>
+          <w:szCs w:val="16"/>
+          <w:lang w:val="en-US" w:eastAsia="ja-JP"/>
+        </w:rPr>
+        <w:t>(</w:t>
+      </w:r>
+      <w:proofErr w:type="gramEnd"/>
+      <w:r>
+        <w:rPr>
+          <w:rFonts w:eastAsiaTheme="minorEastAsia"/>
+          <w:sz w:val="16"/>
+          <w:szCs w:val="16"/>
+          <w:lang w:val="en-US" w:eastAsia="ja-JP"/>
+        </w:rPr>
+        <w:t xml:space="preserve">MOTOR_PIN, </w:t>
+      </w:r>
+      <w:proofErr w:type="spellStart"/>
+      <w:r>
+        <w:rPr>
+          <w:rFonts w:eastAsiaTheme="minorEastAsia"/>
+          <w:sz w:val="16"/>
+          <w:szCs w:val="16"/>
+          <w:lang w:val="en-US" w:eastAsia="ja-JP"/>
+        </w:rPr>
+        <w:t>val</w:t>
+      </w:r>
+      <w:proofErr w:type="spellEnd"/>
+      <w:r>
+        <w:rPr>
+          <w:rFonts w:eastAsiaTheme="minorEastAsia"/>
+          <w:sz w:val="16"/>
+          <w:szCs w:val="16"/>
+          <w:lang w:val="en-US" w:eastAsia="ja-JP"/>
+        </w:rPr>
+        <w:t>);</w:t>
+      </w:r>
+    </w:p>
+    <w:p>
+      <w:pPr>
+        <w:pStyle w:val="a3"/>
+        <w:spacing w:line="240" w:lineRule="auto"/>
+        <w:rPr>
+          <w:rFonts w:eastAsiaTheme="minorEastAsia" w:hint="eastAsia"/>
+          <w:sz w:val="16"/>
+          <w:szCs w:val="16"/>
+          <w:lang w:eastAsia="ja-JP"/>
+        </w:rPr>
+      </w:pPr>
+      <w:r>
+        <w:rPr>
+          <w:rFonts w:eastAsiaTheme="minorEastAsia"/>
+          <w:sz w:val="16"/>
+          <w:szCs w:val="16"/>
+          <w:lang w:eastAsia="ja-JP"/>
+        </w:rPr>
+        <w:t>}</w:t>
+      </w:r>
+    </w:p>
+    <w:p>
+      <w:pPr>
+        <w:pStyle w:val="a3"/>
+      </w:pPr>
+      <w:r>
+        <w:t xml:space="preserve">Ссылка на готовый проект: </w:t>
+      </w:r>
+    </w:p>
+    <w:p>
+      <w:pPr>
+        <w:pStyle w:val="a3"/>
+        <w:ind w:firstLine="0"/>
+      </w:pPr>
+      <w:hyperlink r:id="rId28" w:history="1">
+        <w:r>
+          <w:rPr>
+            <w:rStyle w:val="a6"/>
+          </w:rPr>
+          <w:t>https://www.tinkercad.com/things/3eqJzQQrjis-grand-krunk-fulffy/editel?sharecode=ruYrlg2tV3EVnbj4agjqL5ZsGkdOvJWlRgNl08uvNtY</w:t>
         </w:r>
       </w:hyperlink>
       <w:r>

</xml_diff>